<commit_message>
subida el 30 de junio
</commit_message>
<xml_diff>
--- a/Test de usuarios.docx
+++ b/Test de usuarios.docx
@@ -4,19 +4,33 @@
   <w:body>
     <w:p>
       <w:pPr>
+        <w:pStyle w:val="Ttulo2"/>
+      </w:pPr>
+      <w:bookmarkStart w:id="0" w:name="_Toc42418910"/>
+      <w:bookmarkStart w:id="1" w:name="_Toc42425903"/>
+      <w:r>
+        <w:t>Anexo 5: Test de usuarios</w:t>
+      </w:r>
+      <w:bookmarkEnd w:id="0"/>
+      <w:bookmarkEnd w:id="1"/>
+    </w:p>
+    <w:p>
+      <w:pPr>
         <w:pStyle w:val="Ttulo3"/>
         <w:rPr>
           <w:lang w:val="es-ES"/>
         </w:rPr>
       </w:pPr>
-      <w:bookmarkStart w:id="0" w:name="_Toc37783916"/>
+      <w:bookmarkStart w:id="2" w:name="_Toc42418911"/>
+      <w:bookmarkStart w:id="3" w:name="_Toc42425904"/>
       <w:r>
         <w:rPr>
           <w:lang w:val="es-ES"/>
         </w:rPr>
         <w:t>Identificación</w:t>
       </w:r>
-      <w:bookmarkEnd w:id="0"/>
+      <w:bookmarkEnd w:id="2"/>
+      <w:bookmarkEnd w:id="3"/>
     </w:p>
     <w:p>
       <w:pPr>
@@ -123,14 +137,16 @@
           <w:lang w:val="es-ES"/>
         </w:rPr>
       </w:pPr>
-      <w:bookmarkStart w:id="1" w:name="_Toc37783917"/>
+      <w:bookmarkStart w:id="4" w:name="_Toc42418912"/>
+      <w:bookmarkStart w:id="5" w:name="_Toc42425905"/>
       <w:r>
         <w:rPr>
           <w:lang w:val="es-ES"/>
         </w:rPr>
         <w:t>Presentación</w:t>
       </w:r>
-      <w:bookmarkEnd w:id="1"/>
+      <w:bookmarkEnd w:id="4"/>
+      <w:bookmarkEnd w:id="5"/>
     </w:p>
     <w:p>
       <w:pPr>
@@ -276,14 +292,16 @@
           <w:lang w:val="es-ES"/>
         </w:rPr>
       </w:pPr>
-      <w:bookmarkStart w:id="2" w:name="_Toc37783918"/>
+      <w:bookmarkStart w:id="6" w:name="_Toc42418913"/>
+      <w:bookmarkStart w:id="7" w:name="_Toc42425906"/>
       <w:r>
         <w:rPr>
           <w:lang w:val="es-ES"/>
         </w:rPr>
         <w:t>Resumen ejecutivo</w:t>
       </w:r>
-      <w:bookmarkEnd w:id="2"/>
+      <w:bookmarkEnd w:id="6"/>
+      <w:bookmarkEnd w:id="7"/>
     </w:p>
     <w:p>
       <w:pPr>
@@ -339,13 +357,7 @@
         <w:rPr>
           <w:rFonts w:ascii="Arial" w:hAnsi="Arial" w:cs="Arial"/>
         </w:rPr>
-        <w:t>Tarea</w:t>
-      </w:r>
-      <w:r>
-        <w:rPr>
-          <w:rFonts w:ascii="Arial" w:hAnsi="Arial" w:cs="Arial"/>
-        </w:rPr>
-        <w:t xml:space="preserve"> 2: </w:t>
+        <w:t xml:space="preserve">Tarea 2: </w:t>
       </w:r>
       <w:r>
         <w:rPr>
@@ -370,13 +382,7 @@
         <w:rPr>
           <w:rFonts w:ascii="Arial" w:hAnsi="Arial" w:cs="Arial"/>
         </w:rPr>
-        <w:t xml:space="preserve">Tarea </w:t>
-      </w:r>
-      <w:r>
-        <w:rPr>
-          <w:rFonts w:ascii="Arial" w:hAnsi="Arial" w:cs="Arial"/>
-        </w:rPr>
-        <w:t xml:space="preserve">3: </w:t>
+        <w:t xml:space="preserve">Tarea 3: </w:t>
       </w:r>
       <w:r>
         <w:rPr>
@@ -413,13 +419,7 @@
         <w:rPr>
           <w:rFonts w:ascii="Arial" w:hAnsi="Arial" w:cs="Arial"/>
         </w:rPr>
-        <w:t xml:space="preserve">Tarea </w:t>
-      </w:r>
-      <w:r>
-        <w:rPr>
-          <w:rFonts w:ascii="Arial" w:hAnsi="Arial" w:cs="Arial"/>
-        </w:rPr>
-        <w:t xml:space="preserve">4: </w:t>
+        <w:t xml:space="preserve">Tarea 4: </w:t>
       </w:r>
       <w:r>
         <w:rPr>
@@ -444,13 +444,7 @@
         <w:rPr>
           <w:rFonts w:ascii="Arial" w:hAnsi="Arial" w:cs="Arial"/>
         </w:rPr>
-        <w:t xml:space="preserve">Tarea </w:t>
-      </w:r>
-      <w:r>
-        <w:rPr>
-          <w:rFonts w:ascii="Arial" w:hAnsi="Arial" w:cs="Arial"/>
-        </w:rPr>
-        <w:t xml:space="preserve">5: </w:t>
+        <w:t xml:space="preserve">Tarea 5: </w:t>
       </w:r>
       <w:r>
         <w:rPr>
@@ -475,13 +469,7 @@
         <w:rPr>
           <w:rFonts w:ascii="Arial" w:hAnsi="Arial" w:cs="Arial"/>
         </w:rPr>
-        <w:t xml:space="preserve">Tarea </w:t>
-      </w:r>
-      <w:r>
-        <w:rPr>
-          <w:rFonts w:ascii="Arial" w:hAnsi="Arial" w:cs="Arial"/>
-        </w:rPr>
-        <w:t xml:space="preserve">6: </w:t>
+        <w:t xml:space="preserve">Tarea 6: </w:t>
       </w:r>
       <w:r>
         <w:rPr>
@@ -524,14 +512,16 @@
           <w:lang w:val="es-ES"/>
         </w:rPr>
       </w:pPr>
-      <w:bookmarkStart w:id="3" w:name="_Toc37783919"/>
+      <w:bookmarkStart w:id="8" w:name="_Toc42418914"/>
+      <w:bookmarkStart w:id="9" w:name="_Toc42425907"/>
       <w:r>
         <w:rPr>
           <w:lang w:val="es-ES"/>
         </w:rPr>
         <w:t>Metodología</w:t>
       </w:r>
-      <w:bookmarkEnd w:id="3"/>
+      <w:bookmarkEnd w:id="8"/>
+      <w:bookmarkEnd w:id="9"/>
     </w:p>
     <w:p>
       <w:pPr>
@@ -621,13 +611,7 @@
         <w:rPr>
           <w:rFonts w:cs="Arial"/>
         </w:rPr>
-        <w:t xml:space="preserve">que encajan dentro de los arquetipos creados </w:t>
-      </w:r>
-      <w:r>
-        <w:rPr>
-          <w:rFonts w:cs="Arial"/>
-        </w:rPr>
-        <w:t>con la información recabada en la fase de investigación y creados al principio de la fase de diseño.</w:t>
+        <w:t>que encajan dentro de los arquetipos creados con la información recabada en la fase de investigación y creados al principio de la fase de diseño.</w:t>
       </w:r>
     </w:p>
     <w:p>
@@ -714,33 +698,7 @@
         <w:rPr>
           <w:rFonts w:ascii="Arial" w:hAnsi="Arial" w:cs="Arial"/>
         </w:rPr>
-        <w:t xml:space="preserve"> </w:t>
-      </w:r>
-      <w:r>
-        <w:rPr>
-          <w:rFonts w:ascii="Arial" w:hAnsi="Arial" w:cs="Arial"/>
-        </w:rPr>
-        <w:t xml:space="preserve">para cada participante en la prueba se ha seguido la misma estructura. En primer lugar, se ha realizado una pequeña introducción para que el participante comprenda qué es lo que va a hacer. </w:t>
-      </w:r>
-      <w:r>
-        <w:rPr>
-          <w:rFonts w:ascii="Arial" w:hAnsi="Arial" w:cs="Arial"/>
-        </w:rPr>
-        <w:t xml:space="preserve">En esta introducción se ha informado a los usuarios del objetivo del prototipo </w:t>
-      </w:r>
-      <w:proofErr w:type="gramStart"/>
-      <w:r>
-        <w:rPr>
-          <w:rFonts w:ascii="Arial" w:hAnsi="Arial" w:cs="Arial"/>
-        </w:rPr>
-        <w:t>y  se</w:t>
-      </w:r>
-      <w:proofErr w:type="gramEnd"/>
-      <w:r>
-        <w:rPr>
-          <w:rFonts w:ascii="Arial" w:hAnsi="Arial" w:cs="Arial"/>
-        </w:rPr>
-        <w:t xml:space="preserve"> les ha pedido que pensaran en alto para poder ayudar a recabar información al investigador.</w:t>
+        <w:t xml:space="preserve"> para cada participante en la prueba se ha seguido la misma estructura. En primer lugar, se ha realizado una pequeña introducción para que el participante comprenda qué es lo que va a hacer. En esta introducción se ha informado a los usuarios del objetivo del prototipo y se les ha pedido que pensaran en alto para poder ayudar a recabar información al investigador.</w:t>
       </w:r>
     </w:p>
     <w:p>
@@ -757,37 +715,7 @@
         <w:rPr>
           <w:rFonts w:ascii="Arial" w:hAnsi="Arial" w:cs="Arial"/>
         </w:rPr>
-        <w:t xml:space="preserve">Habiendo realizado la introducción, al usuario se le han descrito las distintas tareas </w:t>
-      </w:r>
-      <w:r>
-        <w:rPr>
-          <w:rFonts w:ascii="Arial" w:hAnsi="Arial" w:cs="Arial"/>
-        </w:rPr>
-        <w:t xml:space="preserve">(sin utilizar la palabra tarea) </w:t>
-      </w:r>
-      <w:r>
-        <w:rPr>
-          <w:rFonts w:ascii="Arial" w:hAnsi="Arial" w:cs="Arial"/>
-        </w:rPr>
-        <w:t>que iba a realizar, haciendo hincapié en que una tarea se finaliza cuando él o ella crea que ha terminado.</w:t>
-      </w:r>
-      <w:r>
-        <w:rPr>
-          <w:rFonts w:ascii="Arial" w:hAnsi="Arial" w:cs="Arial"/>
-        </w:rPr>
-        <w:t xml:space="preserve"> Para realizar cada tarea dispondrá de 5 minutos, sin informarle de ello.</w:t>
-      </w:r>
-      <w:r>
-        <w:rPr>
-          <w:rFonts w:ascii="Arial" w:hAnsi="Arial" w:cs="Arial"/>
-        </w:rPr>
-        <w:t xml:space="preserve"> En caso de que el usuario tenga alguna duda, será resuelta</w:t>
-      </w:r>
-      <w:r>
-        <w:rPr>
-          <w:rFonts w:ascii="Arial" w:hAnsi="Arial" w:cs="Arial"/>
-        </w:rPr>
-        <w:t>.</w:t>
+        <w:t>Habiendo realizado la introducción, al usuario se le han descrito las distintas tareas (sin utilizar la palabra tarea) que iba a realizar, haciendo hincapié en que una tarea se finaliza cuando él o ella crea que ha terminado. Para realizar cada tarea dispondrá de 5 minutos, sin informarle de ello. En caso de que el usuario tenga alguna duda, será resuelta.</w:t>
       </w:r>
     </w:p>
     <w:p>
@@ -821,13 +749,7 @@
         <w:rPr>
           <w:rFonts w:ascii="Arial" w:hAnsi="Arial" w:cs="Arial"/>
         </w:rPr>
-        <w:t xml:space="preserve">para este aspecto, se han grabado las sesiones de los usuarios para su posterior análisis, combinando las grabaciones con las </w:t>
-      </w:r>
-      <w:r>
-        <w:rPr>
-          <w:rFonts w:ascii="Arial" w:hAnsi="Arial" w:cs="Arial"/>
-        </w:rPr>
-        <w:t xml:space="preserve">anotaciones de la persona que acompaña a los usuarios en el desarrollo de las pruebas. </w:t>
+        <w:t xml:space="preserve">para este aspecto, se han grabado las sesiones de los usuarios para su posterior análisis, combinando las grabaciones con las anotaciones de la persona que acompaña a los usuarios en el desarrollo de las pruebas. </w:t>
       </w:r>
     </w:p>
     <w:p>
@@ -837,14 +759,16 @@
           <w:lang w:val="es-ES"/>
         </w:rPr>
       </w:pPr>
-      <w:bookmarkStart w:id="4" w:name="_Toc37783920"/>
+      <w:bookmarkStart w:id="10" w:name="_Toc42418915"/>
+      <w:bookmarkStart w:id="11" w:name="_Toc42425908"/>
       <w:r>
         <w:rPr>
           <w:lang w:val="es-ES"/>
         </w:rPr>
         <w:t>Resultados</w:t>
       </w:r>
-      <w:bookmarkEnd w:id="4"/>
+      <w:bookmarkEnd w:id="10"/>
+      <w:bookmarkEnd w:id="11"/>
     </w:p>
     <w:p>
       <w:pPr>
@@ -856,19 +780,7 @@
         <w:rPr>
           <w:lang w:val="es-ES"/>
         </w:rPr>
-        <w:t>Los datos que se han registrado a través del test de usuarios son el time on task (</w:t>
-      </w:r>
-      <w:r>
-        <w:rPr>
-          <w:lang w:val="es-ES"/>
-        </w:rPr>
-        <w:t>tiempo que se tarda en completar cada tarea de las necesarias para completar el test de usuarios</w:t>
-      </w:r>
-      <w:r>
-        <w:rPr>
-          <w:lang w:val="es-ES"/>
-        </w:rPr>
-        <w:t>), y los distintos errores tanto críticos como no críticos. La diferencia entre los errores críticos y los no críticos es que un error no crítico es un error que distrae al usuario y le dificultan conseguir un objetivo, a diferencia, un error crítico que imposibilita que se complete.</w:t>
+        <w:t>Los datos que se han registrado a través del test de usuarios son el time on task (tiempo que se tarda en completar cada tarea de las necesarias para completar el test de usuarios), y los distintos errores tanto críticos como no críticos. La diferencia entre los errores críticos y los no críticos es que un error no crítico es un error que distrae al usuario y le dificultan conseguir un objetivo, a diferencia, un error crítico que imposibilita que se complete.</w:t>
       </w:r>
     </w:p>
     <w:p>
@@ -923,13 +835,7 @@
         <w:rPr>
           <w:rFonts w:ascii="Arial" w:hAnsi="Arial" w:cs="Arial"/>
         </w:rPr>
-        <w:t>Tarea</w:t>
-      </w:r>
-      <w:r>
-        <w:rPr>
-          <w:rFonts w:ascii="Arial" w:hAnsi="Arial" w:cs="Arial"/>
-        </w:rPr>
-        <w:t xml:space="preserve"> 2: 2:19 minutos</w:t>
+        <w:t>Tarea 2: 2:19 minutos</w:t>
       </w:r>
     </w:p>
     <w:p>
@@ -1156,19 +1062,7 @@
               <w:rPr>
                 <w:rFonts w:ascii="Arial" w:hAnsi="Arial" w:cs="Arial"/>
               </w:rPr>
-              <w:t xml:space="preserve">El logo del apartado de nutrición puede confundirse con el logo de </w:t>
-            </w:r>
-            <w:r>
-              <w:rPr>
-                <w:rFonts w:ascii="Arial" w:hAnsi="Arial" w:cs="Arial"/>
-              </w:rPr>
-              <w:t>Apple</w:t>
-            </w:r>
-            <w:r>
-              <w:rPr>
-                <w:rFonts w:ascii="Arial" w:hAnsi="Arial" w:cs="Arial"/>
-              </w:rPr>
-              <w:t>, lo que confunde a algunos usuarios. Posible solución: cambiar el logo por un pollo o una fresa.</w:t>
+              <w:t>El logo del apartado de nutrición puede confundirse con el logo de Apple, lo que confunde a algunos usuarios. Posible solución: cambiar el logo por un pollo o una fresa.</w:t>
             </w:r>
           </w:p>
           <w:p>
@@ -1311,30 +1205,34 @@
           <w:lang w:val="es-ES"/>
         </w:rPr>
       </w:pPr>
-    </w:p>
-    <w:p>
-      <w:pPr>
+      <w:r>
         <w:rPr>
           <w:lang w:val="es-ES"/>
         </w:rPr>
-      </w:pPr>
-    </w:p>
-    <w:p/>
-    <w:p>
-      <w:pPr>
-        <w:spacing w:line="276" w:lineRule="auto"/>
-        <w:jc w:val="left"/>
-        <w:rPr>
-          <w:rFonts w:eastAsiaTheme="majorEastAsia" w:cstheme="majorBidi"/>
-          <w:b/>
-          <w:bCs/>
-          <w:sz w:val="28"/>
-          <w:szCs w:val="26"/>
-          <w:lang w:bidi="en-US"/>
-        </w:rPr>
-      </w:pPr>
-    </w:p>
-    <w:p/>
+        <w:t xml:space="preserve">En los calendarios tanto en el registro de comidas como en el análisis de entrenamientos, algunos usuarios han sugerido que la forma de visualizarlos, podría decidirla el usuario. </w:t>
+      </w:r>
+    </w:p>
+    <w:p>
+      <w:pPr>
+        <w:rPr>
+          <w:lang w:val="es-ES"/>
+        </w:rPr>
+      </w:pPr>
+    </w:p>
+    <w:p>
+      <w:pPr>
+        <w:rPr>
+          <w:lang w:val="es-ES"/>
+        </w:rPr>
+      </w:pPr>
+    </w:p>
+    <w:p>
+      <w:pPr>
+        <w:rPr>
+          <w:lang w:val="es-ES"/>
+        </w:rPr>
+      </w:pPr>
+    </w:p>
     <w:sectPr>
       <w:pgSz w:w="11906" w:h="16838"/>
       <w:pgMar w:top="1417" w:right="1701" w:bottom="1417" w:left="1701" w:header="708" w:footer="708" w:gutter="0"/>
@@ -2311,6 +2209,29 @@
       <w:lang w:val="es-ES_tradnl"/>
     </w:rPr>
   </w:style>
+  <w:style w:type="paragraph" w:styleId="Ttulo2">
+    <w:name w:val="heading 2"/>
+    <w:basedOn w:val="Normal"/>
+    <w:next w:val="Normal"/>
+    <w:link w:val="Ttulo2Car"/>
+    <w:uiPriority w:val="9"/>
+    <w:semiHidden/>
+    <w:unhideWhenUsed/>
+    <w:qFormat/>
+    <w:rsid w:val="005944E8"/>
+    <w:pPr>
+      <w:keepNext/>
+      <w:keepLines/>
+      <w:spacing w:before="40" w:after="0"/>
+      <w:outlineLvl w:val="1"/>
+    </w:pPr>
+    <w:rPr>
+      <w:rFonts w:asciiTheme="majorHAnsi" w:eastAsiaTheme="majorEastAsia" w:hAnsiTheme="majorHAnsi" w:cstheme="majorBidi"/>
+      <w:color w:val="2F5496" w:themeColor="accent1" w:themeShade="BF"/>
+      <w:sz w:val="26"/>
+      <w:szCs w:val="26"/>
+    </w:rPr>
+  </w:style>
   <w:style w:type="paragraph" w:styleId="Ttulo3">
     <w:name w:val="heading 3"/>
     <w:basedOn w:val="Normal"/>
@@ -2543,6 +2464,21 @@
         <w:shd w:val="clear" w:color="auto" w:fill="D9E2F3" w:themeFill="accent1" w:themeFillTint="33"/>
       </w:tcPr>
     </w:tblStylePr>
+  </w:style>
+  <w:style w:type="character" w:customStyle="1" w:styleId="Ttulo2Car">
+    <w:name w:val="Título 2 Car"/>
+    <w:basedOn w:val="Fuentedeprrafopredeter"/>
+    <w:link w:val="Ttulo2"/>
+    <w:uiPriority w:val="9"/>
+    <w:semiHidden/>
+    <w:rsid w:val="005944E8"/>
+    <w:rPr>
+      <w:rFonts w:asciiTheme="majorHAnsi" w:eastAsiaTheme="majorEastAsia" w:hAnsiTheme="majorHAnsi" w:cstheme="majorBidi"/>
+      <w:color w:val="2F5496" w:themeColor="accent1" w:themeShade="BF"/>
+      <w:sz w:val="26"/>
+      <w:szCs w:val="26"/>
+      <w:lang w:val="es-ES_tradnl"/>
+    </w:rPr>
   </w:style>
 </w:styles>
 </file>

</xml_diff>